<commit_message>
+knopka nazad, glavnoe menu
</commit_message>
<xml_diff>
--- a/Arts/TimeKill.docx
+++ b/Arts/TimeKill.docx
@@ -492,20 +492,141 @@
       </w:r>
     </w:p>
     <w:p>
-      <w:pPr>
+      <w:r>
+        <w:t>-</w:t>
+      </w:r>
+      <w:r>
+        <w:t xml:space="preserve"> (переход на </w:t>
+      </w:r>
+      <w:proofErr w:type="spellStart"/>
+      <w:r>
+        <w:t>некст</w:t>
+      </w:r>
+      <w:proofErr w:type="spellEnd"/>
+      <w:r>
+        <w:t xml:space="preserve"> </w:t>
+      </w:r>
+      <w:proofErr w:type="spellStart"/>
+      <w:r>
+        <w:t>левл</w:t>
+      </w:r>
+      <w:proofErr w:type="spellEnd"/>
+      <w:r>
+        <w:t>)</w:t>
+      </w:r>
+    </w:p>
+    <w:p/>
+    <w:p>
+      <w:r>
+        <w:br w:type="page"/>
+      </w:r>
+    </w:p>
+    <w:p>
+      <w:pPr>
+        <w:jc w:val="center"/>
+        <w:rPr>
+          <w:b/>
+          <w:sz w:val="44"/>
+          <w:szCs w:val="44"/>
+        </w:rPr>
+      </w:pPr>
+      <w:r>
+        <w:rPr>
+          <w:b/>
+          <w:sz w:val="44"/>
+          <w:szCs w:val="44"/>
+        </w:rPr>
+        <w:lastRenderedPageBreak/>
+        <w:t>Цели:</w:t>
+      </w:r>
+    </w:p>
+    <w:p>
+      <w:r>
         <w:rPr>
           <w:lang w:val="en-US"/>
         </w:rPr>
-      </w:pPr>
-      <w:r>
-        <w:t>-</w:t>
-      </w:r>
-      <w:r>
-        <w:t xml:space="preserve"> (переход на </w:t>
-      </w:r>
+        <w:t>//</w:t>
+      </w:r>
+      <w:r>
+        <w:t>Обучение</w:t>
+      </w:r>
+    </w:p>
+    <w:p>
+      <w:r>
+        <w:t>Переход между уровнями</w:t>
+      </w:r>
+      <w:r>
+        <w:t>.</w:t>
+      </w:r>
+    </w:p>
+    <w:p>
+      <w:r>
+        <w:t xml:space="preserve">Кнопка </w:t>
+      </w:r>
+      <w:r>
+        <w:t>в главное меню</w:t>
+      </w:r>
+      <w:r>
+        <w:t>.</w:t>
+      </w:r>
+    </w:p>
+    <w:p>
+      <w:pPr>
+        <w:rPr>
+          <w:lang w:val="en-US"/>
+        </w:rPr>
+      </w:pPr>
+      <w:r>
+        <w:t>Кнопка назад</w:t>
+      </w:r>
+    </w:p>
+    <w:p>
+      <w:r>
+        <w:t>Сохранение позиции в гл меню</w:t>
+      </w:r>
+    </w:p>
+    <w:p>
+      <w:r>
+        <w:t>Открытие уровней</w:t>
+      </w:r>
+      <w:r>
+        <w:t xml:space="preserve"> </w:t>
+      </w:r>
+    </w:p>
+    <w:p>
+      <w:r>
+        <w:t>Сложность уровней</w:t>
+      </w:r>
+    </w:p>
+    <w:p>
+      <w:r>
+        <w:t xml:space="preserve">Уровни </w:t>
+      </w:r>
+    </w:p>
+    <w:p>
+      <w:pPr>
+        <w:rPr>
+          <w:lang w:val="en-US"/>
+        </w:rPr>
+      </w:pPr>
+      <w:r>
+        <w:t>Графика</w:t>
+      </w:r>
+    </w:p>
+    <w:p>
+      <w:r>
+        <w:t>Встраивание рекламы</w:t>
+      </w:r>
+    </w:p>
+    <w:p>
+      <w:r>
+        <w:t>Звуки</w:t>
+      </w:r>
+    </w:p>
+    <w:p>
       <w:proofErr w:type="spellStart"/>
       <w:r>
-        <w:t>некст</w:t>
+        <w:t>Гугл</w:t>
       </w:r>
       <w:proofErr w:type="spellEnd"/>
       <w:r>
@@ -513,14 +634,37 @@
       </w:r>
       <w:proofErr w:type="spellStart"/>
       <w:r>
-        <w:t>левл</w:t>
+        <w:t>плей</w:t>
       </w:r>
       <w:proofErr w:type="spellEnd"/>
       <w:r>
-        <w:t>)</w:t>
-      </w:r>
-    </w:p>
-    <w:p/>
+        <w:t xml:space="preserve"> </w:t>
+      </w:r>
+    </w:p>
+    <w:p>
+      <w:r>
+        <w:t xml:space="preserve">Порт на </w:t>
+      </w:r>
+      <w:r>
+        <w:rPr>
+          <w:lang w:val="en-US"/>
+        </w:rPr>
+        <w:t>IOS</w:t>
+      </w:r>
+    </w:p>
+    <w:p>
+      <w:r>
+        <w:t xml:space="preserve">Публикация в </w:t>
+      </w:r>
+      <w:proofErr w:type="spellStart"/>
+      <w:r>
+        <w:rPr>
+          <w:lang w:val="en-US"/>
+        </w:rPr>
+        <w:t>reddit</w:t>
+      </w:r>
+      <w:proofErr w:type="spellEnd"/>
+    </w:p>
     <w:p/>
     <w:sectPr>
       <w:pgSz w:w="11906" w:h="16838"/>

</xml_diff>

<commit_message>
+vihod s knopki nazad +Homebutton nez baga
</commit_message>
<xml_diff>
--- a/Arts/TimeKill.docx
+++ b/Arts/TimeKill.docx
@@ -542,9 +542,6 @@
     </w:p>
     <w:p>
       <w:r>
-        <w:rPr>
-          <w:lang w:val="en-US"/>
-        </w:rPr>
         <w:t>//</w:t>
       </w:r>
       <w:r>
@@ -571,14 +568,12 @@
       </w:r>
     </w:p>
     <w:p>
-      <w:pPr>
-        <w:rPr>
-          <w:lang w:val="en-US"/>
-        </w:rPr>
-      </w:pPr>
       <w:r>
         <w:t>Кнопка назад</w:t>
       </w:r>
+      <w:r>
+        <w:t>.</w:t>
+      </w:r>
     </w:p>
     <w:p>
       <w:r>
@@ -604,11 +599,6 @@
       </w:r>
     </w:p>
     <w:p>
-      <w:pPr>
-        <w:rPr>
-          <w:lang w:val="en-US"/>
-        </w:rPr>
-      </w:pPr>
       <w:r>
         <w:t>Графика</w:t>
       </w:r>

</xml_diff>

<commit_message>
+skorost' urovnei! +misheni s 2,3 hp +peredelanaya strel'ba +kolvo pul' na scene
</commit_message>
<xml_diff>
--- a/Arts/TimeKill.docx
+++ b/Arts/TimeKill.docx
@@ -601,7 +601,63 @@
     </w:p>
     <w:p>
       <w:r>
+        <w:t xml:space="preserve">Добавить </w:t>
+      </w:r>
+      <w:proofErr w:type="spellStart"/>
+      <w:r>
+        <w:t>фичу</w:t>
+      </w:r>
+      <w:proofErr w:type="spellEnd"/>
+      <w:r>
+        <w:t xml:space="preserve"> замедления пули при выстреле</w:t>
+      </w:r>
+      <w:r>
+        <w:t>.</w:t>
+      </w:r>
+    </w:p>
+    <w:p>
+      <w:r>
+        <w:t xml:space="preserve">Добавить мишени с 2,3 </w:t>
+      </w:r>
+      <w:proofErr w:type="spellStart"/>
+      <w:r>
+        <w:t>хп</w:t>
+      </w:r>
+      <w:proofErr w:type="spellEnd"/>
+      <w:r>
+        <w:t>.</w:t>
+      </w:r>
+    </w:p>
+    <w:p>
+      <w:r>
+        <w:t>Добавить число оставшихся пуль на экране</w:t>
+      </w:r>
+      <w:r>
+        <w:t>.</w:t>
+      </w:r>
+    </w:p>
+    <w:p>
+      <w:r>
+        <w:t>Ускорить бит</w:t>
+      </w:r>
+      <w:r>
+        <w:t>.</w:t>
+      </w:r>
+    </w:p>
+    <w:p>
+      <w:r>
         <w:t>Сложность уровней</w:t>
+      </w:r>
+      <w:r>
+        <w:t xml:space="preserve"> (есть </w:t>
+      </w:r>
+      <w:proofErr w:type="gramStart"/>
+      <w:r>
+        <w:t>над</w:t>
+      </w:r>
+      <w:proofErr w:type="gramEnd"/>
+      <w:r>
+        <w:t xml:space="preserve"> чем подумать)</w:t>
       </w:r>
     </w:p>
     <w:p>
@@ -679,7 +735,6 @@
         <w:rPr>
           <w:b/>
           <w:sz w:val="32"/>
-          <w:lang w:val="en-US"/>
         </w:rPr>
       </w:pPr>
       <w:r>
@@ -703,7 +758,10 @@
         <w:rPr>
           <w:lang w:val="en-US"/>
         </w:rPr>
-        <w:t xml:space="preserve">HP </w:t>
+        <w:t>HP</w:t>
+      </w:r>
+      <w:r>
+        <w:t xml:space="preserve"> </w:t>
       </w:r>
       <w:r>
         <w:t>у мишеней</w:t>
@@ -748,6 +806,14 @@
       </w:pPr>
       <w:r>
         <w:t>Больше линий</w:t>
+      </w:r>
+    </w:p>
+    <w:p>
+      <w:pPr>
+        <w:ind w:firstLine="708"/>
+      </w:pPr>
+      <w:r>
+        <w:t>Появление мишени во время уровня</w:t>
       </w:r>
       <w:r>
         <w:br w:type="page"/>

</xml_diff>

<commit_message>
+sohranenie v fail +posiciya knopok pri starte
</commit_message>
<xml_diff>
--- a/Arts/TimeKill.docx
+++ b/Arts/TimeKill.docx
@@ -549,115 +549,136 @@
       </w:r>
     </w:p>
     <w:p>
+      <w:pPr>
+        <w:rPr>
+          <w:lang w:val="en-US"/>
+        </w:rPr>
+      </w:pPr>
+      <w:r>
+        <w:t>-</w:t>
+      </w:r>
       <w:r>
         <w:t>Переход между уровнями</w:t>
       </w:r>
-      <w:r>
+    </w:p>
+    <w:p>
+      <w:r>
+        <w:t>-</w:t>
+      </w:r>
+      <w:r>
+        <w:t xml:space="preserve">Кнопка </w:t>
+      </w:r>
+      <w:r>
+        <w:t>в главное меню</w:t>
+      </w:r>
+    </w:p>
+    <w:p>
+      <w:r>
+        <w:t>-</w:t>
+      </w:r>
+      <w:r>
+        <w:t>Кнопка назад</w:t>
+      </w:r>
+    </w:p>
+    <w:p>
+      <w:r>
+        <w:t>-</w:t>
+      </w:r>
+      <w:r>
+        <w:t>Сохранение позиции в гл меню</w:t>
+      </w:r>
+    </w:p>
+    <w:p>
+      <w:r>
+        <w:t>-</w:t>
+      </w:r>
+      <w:r>
+        <w:t>Открытие уровней</w:t>
+      </w:r>
+    </w:p>
+    <w:p>
+      <w:r>
+        <w:t>-</w:t>
+      </w:r>
+      <w:r>
+        <w:t>Прибраться, удалить лишнее</w:t>
+      </w:r>
+    </w:p>
+    <w:p>
+      <w:r>
+        <w:t>-</w:t>
+      </w:r>
+      <w:r>
+        <w:t xml:space="preserve">Добавить </w:t>
+      </w:r>
+      <w:proofErr w:type="spellStart"/>
+      <w:r>
+        <w:t>фичу</w:t>
+      </w:r>
+      <w:proofErr w:type="spellEnd"/>
+      <w:r>
+        <w:t xml:space="preserve"> замедления пули при выстреле</w:t>
+      </w:r>
+    </w:p>
+    <w:p>
+      <w:r>
+        <w:t>-</w:t>
+      </w:r>
+      <w:r>
+        <w:t xml:space="preserve">Добавить мишени с 2,3 </w:t>
+      </w:r>
+      <w:proofErr w:type="spellStart"/>
+      <w:r>
+        <w:t>хп</w:t>
+      </w:r>
+      <w:proofErr w:type="spellEnd"/>
+    </w:p>
+    <w:p>
+      <w:r>
+        <w:t>-</w:t>
+      </w:r>
+      <w:r>
+        <w:t>Добавить число оставшихся пуль на экране</w:t>
+      </w:r>
+    </w:p>
+    <w:p>
+      <w:r>
+        <w:t>-</w:t>
+      </w:r>
+      <w:r>
+        <w:t>Ускорить бит</w:t>
+      </w:r>
+    </w:p>
+    <w:p>
+      <w:r>
+        <w:t>Сложность уровней</w:t>
+      </w:r>
+      <w:r>
+        <w:t xml:space="preserve"> (есть </w:t>
+      </w:r>
+      <w:proofErr w:type="gramStart"/>
+      <w:r>
+        <w:t>над</w:t>
+      </w:r>
+      <w:proofErr w:type="gramEnd"/>
+      <w:r>
+        <w:t xml:space="preserve"> чем подумать)</w:t>
+      </w:r>
+    </w:p>
+    <w:p>
+      <w:pPr>
+        <w:rPr>
+          <w:lang w:val="en-US"/>
+        </w:rPr>
+      </w:pPr>
+      <w:r>
+        <w:t>Сохранять данные в файл</w:t>
+      </w:r>
+      <w:r>
+        <w:rPr>
+          <w:lang w:val="en-US"/>
+        </w:rPr>
         <w:t>.</w:t>
-      </w:r>
-    </w:p>
-    <w:p>
-      <w:r>
-        <w:t xml:space="preserve">Кнопка </w:t>
-      </w:r>
-      <w:r>
-        <w:t>в главное меню</w:t>
-      </w:r>
-      <w:r>
-        <w:t>.</w:t>
-      </w:r>
-    </w:p>
-    <w:p>
-      <w:r>
-        <w:t>Кнопка назад</w:t>
-      </w:r>
-      <w:r>
-        <w:t>.</w:t>
-      </w:r>
-    </w:p>
-    <w:p>
-      <w:r>
-        <w:t>Сохранение позиции в гл меню</w:t>
-      </w:r>
-      <w:r>
-        <w:t>.</w:t>
-      </w:r>
-    </w:p>
-    <w:p>
-      <w:r>
-        <w:t>Открытие уровней</w:t>
-      </w:r>
-      <w:r>
-        <w:t>.</w:t>
-      </w:r>
-    </w:p>
-    <w:p>
-      <w:r>
-        <w:t>Прибраться, удалить лишнее</w:t>
-      </w:r>
-      <w:r>
-        <w:t>.</w:t>
-      </w:r>
-    </w:p>
-    <w:p>
-      <w:r>
-        <w:t xml:space="preserve">Добавить </w:t>
-      </w:r>
-      <w:proofErr w:type="spellStart"/>
-      <w:r>
-        <w:t>фичу</w:t>
-      </w:r>
-      <w:proofErr w:type="spellEnd"/>
-      <w:r>
-        <w:t xml:space="preserve"> замедления пули при выстреле</w:t>
-      </w:r>
-      <w:r>
-        <w:t>.</w:t>
-      </w:r>
-    </w:p>
-    <w:p>
-      <w:r>
-        <w:t xml:space="preserve">Добавить мишени с 2,3 </w:t>
-      </w:r>
-      <w:proofErr w:type="spellStart"/>
-      <w:r>
-        <w:t>хп</w:t>
-      </w:r>
-      <w:proofErr w:type="spellEnd"/>
-      <w:r>
-        <w:t>.</w:t>
-      </w:r>
-    </w:p>
-    <w:p>
-      <w:r>
-        <w:t>Добавить число оставшихся пуль на экране</w:t>
-      </w:r>
-      <w:r>
-        <w:t>.</w:t>
-      </w:r>
-    </w:p>
-    <w:p>
-      <w:r>
-        <w:t>Ускорить бит</w:t>
-      </w:r>
-      <w:r>
-        <w:t>.</w:t>
-      </w:r>
-    </w:p>
-    <w:p>
-      <w:r>
-        <w:t>Сложность уровней</w:t>
-      </w:r>
-      <w:r>
-        <w:t xml:space="preserve"> (есть </w:t>
-      </w:r>
-      <w:proofErr w:type="gramStart"/>
-      <w:r>
-        <w:t>над</w:t>
-      </w:r>
-      <w:proofErr w:type="gramEnd"/>
-      <w:r>
-        <w:t xml:space="preserve"> чем подумать)</w:t>
       </w:r>
     </w:p>
     <w:p>

</xml_diff>